<commit_message>
adding homework 1105 version 2.0
</commit_message>
<xml_diff>
--- a/homeworks/java/1105/src/com/netcracker/analysis/analysis_collections_documentation.docx
+++ b/homeworks/java/1105/src/com/netcracker/analysis/analysis_collections_documentation.docx
@@ -13,7 +13,15 @@
         <w:rPr>
           <w:rFonts w:cs="Times New Roman"/>
         </w:rPr>
-        <w:t xml:space="preserve">Проведем короткие выводы по картинкам, которые были получены при помощи библиотек </w:t>
+        <w:t xml:space="preserve">Проведем короткие выводы по картинкам, которые были получены при помощи </w:t>
+      </w:r>
+      <w:bookmarkStart w:id="0" w:name="_GoBack"/>
+      <w:bookmarkEnd w:id="0"/>
+      <w:r>
+        <w:rPr>
+          <w:rFonts w:cs="Times New Roman"/>
+        </w:rPr>
+        <w:t xml:space="preserve">библиотек </w:t>
       </w:r>
       <w:r>
         <w:rPr>
@@ -26,55 +34,8 @@
         <w:rPr>
           <w:rFonts w:cs="Times New Roman"/>
         </w:rPr>
-        <w:t xml:space="preserve">. (Код можно посмотреть в браузере, открыв файл </w:t>
-      </w:r>
-      <w:r>
-        <w:rPr>
-          <w:rFonts w:cs="Times New Roman"/>
-          <w:lang w:val="en-US"/>
-        </w:rPr>
-        <w:t>analysis</w:t>
-      </w:r>
-      <w:r>
-        <w:rPr>
-          <w:rFonts w:cs="Times New Roman"/>
-        </w:rPr>
-        <w:t>_</w:t>
-      </w:r>
-      <w:r>
-        <w:rPr>
-          <w:rFonts w:cs="Times New Roman"/>
-          <w:lang w:val="en-US"/>
-        </w:rPr>
-        <w:t>collections</w:t>
-      </w:r>
-      <w:r>
-        <w:rPr>
-          <w:rFonts w:cs="Times New Roman"/>
-        </w:rPr>
         <w:t>.</w:t>
       </w:r>
-      <w:r>
-        <w:rPr>
-          <w:rFonts w:cs="Times New Roman"/>
-          <w:lang w:val="en-US"/>
-        </w:rPr>
-        <w:t>html</w:t>
-      </w:r>
-      <w:r>
-        <w:rPr>
-          <w:rFonts w:cs="Times New Roman"/>
-        </w:rPr>
-        <w:t>)</w:t>
-      </w:r>
-    </w:p>
-    <w:p>
-      <w:pPr>
-        <w:ind w:firstLine="284"/>
-        <w:rPr>
-          <w:rFonts w:cs="Times New Roman"/>
-        </w:rPr>
-      </w:pPr>
     </w:p>
     <w:p>
       <w:pPr>
@@ -1425,8 +1386,6 @@
         </w:rPr>
         <w:t xml:space="preserve">ие элементов происходит примерно за O(1). Поэтому если нужно работать с этими методами, то что выбрать вы теперь знаете. </w:t>
       </w:r>
-      <w:bookmarkStart w:id="0" w:name="_GoBack"/>
-      <w:bookmarkEnd w:id="0"/>
     </w:p>
     <w:p>
       <w:pPr>

</xml_diff>